<commit_message>
Refactor dependencies in Pipfile, add langchain_helper functions, and implement database query tool with error handling
</commit_message>
<xml_diff>
--- a/README.docx
+++ b/README.docx
@@ -94,13 +94,7 @@
         <w:t xml:space="preserve"> work</w:t>
       </w:r>
       <w:r>
-        <w:t>,</w:t>
-      </w:r>
-      <w:r>
-        <w:t xml:space="preserve"> </w:t>
-      </w:r>
-      <w:r>
-        <w:t xml:space="preserve">that </w:t>
+        <w:t xml:space="preserve">. The customer </w:t>
       </w:r>
       <w:r>
         <w:t>is</w:t>
@@ -198,7 +192,13 @@
         <w:ind w:left="1080"/>
       </w:pPr>
       <w:r>
-        <w:t>Energy industry Thought Leaders has indicated t</w:t>
+        <w:t>Energy industry Thought Leaders ha</w:t>
+      </w:r>
+      <w:r>
+        <w:t>ve</w:t>
+      </w:r>
+      <w:r>
+        <w:t xml:space="preserve"> indicated t</w:t>
       </w:r>
       <w:r>
         <w:t>he</w:t>
@@ -231,6 +231,9 @@
         <w:t>grow significantly in 2025</w:t>
       </w:r>
       <w:r>
+        <w:t xml:space="preserve"> and beyond</w:t>
+      </w:r>
+      <w:r>
         <w:t>.</w:t>
       </w:r>
       <w:r>
@@ -264,7 +267,10 @@
         <w:t xml:space="preserve">otential investors must perform </w:t>
       </w:r>
       <w:r>
-        <w:t xml:space="preserve">faster </w:t>
+        <w:t>fast</w:t>
+      </w:r>
+      <w:r>
+        <w:t xml:space="preserve"> </w:t>
       </w:r>
       <w:r>
         <w:t xml:space="preserve">Return on Investment analysis, </w:t>
@@ -320,7 +326,13 @@
         <w:t xml:space="preserve">a </w:t>
       </w:r>
       <w:r>
-        <w:t xml:space="preserve">custom automation solution </w:t>
+        <w:t xml:space="preserve">custom automation </w:t>
+      </w:r>
+      <w:r>
+        <w:t xml:space="preserve">software </w:t>
+      </w:r>
+      <w:r>
+        <w:t xml:space="preserve">solution </w:t>
       </w:r>
       <w:r>
         <w:t>that will</w:t>
@@ -335,25 +347,7 @@
         <w:t>thus</w:t>
       </w:r>
       <w:r>
-        <w:t xml:space="preserve"> potentially</w:t>
-      </w:r>
-      <w:r>
-        <w:t xml:space="preserve"> </w:t>
-      </w:r>
-      <w:r>
-        <w:t>participate</w:t>
-      </w:r>
-      <w:r>
-        <w:t xml:space="preserve"> </w:t>
-      </w:r>
-      <w:r>
-        <w:t xml:space="preserve">in more </w:t>
-      </w:r>
-      <w:r>
-        <w:t>dea</w:t>
-      </w:r>
-      <w:r>
-        <w:t>ls</w:t>
+        <w:t xml:space="preserve"> potentially increasing deal participation and putting more investment money into work</w:t>
       </w:r>
       <w:r>
         <w:t>.</w:t>
@@ -401,6 +395,15 @@
         <w:ind w:left="1080"/>
       </w:pPr>
       <w:r>
+        <w:t xml:space="preserve">As </w:t>
+      </w:r>
+      <w:r>
+        <w:t xml:space="preserve">a </w:t>
+      </w:r>
+      <w:r>
+        <w:t xml:space="preserve">technology consultant, </w:t>
+      </w:r>
+      <w:r>
         <w:t>I</w:t>
       </w:r>
       <w:r>
@@ -428,7 +431,13 @@
         <w:t>do</w:t>
       </w:r>
       <w:r>
-        <w:t xml:space="preserve">cument/understand current </w:t>
+        <w:t>cument</w:t>
+      </w:r>
+      <w:r>
+        <w:t>/learn</w:t>
+      </w:r>
+      <w:r>
+        <w:t xml:space="preserve"> current </w:t>
       </w:r>
       <w:r>
         <w:t>processes</w:t>
@@ -529,7 +538,7 @@
         <w:t xml:space="preserve"> was </w:t>
       </w:r>
       <w:r>
-        <w:t>used</w:t>
+        <w:t>created</w:t>
       </w:r>
       <w:r>
         <w:t>, as a communications tool,</w:t>
@@ -705,7 +714,57 @@
         <w:t xml:space="preserve">how this solution automated </w:t>
       </w:r>
       <w:r>
-        <w:t>several previous manual tasks, thus reclaiming up to 20 hours to analysis that was put to complete higher value tasks. Two of these automated tasks are:</w:t>
+        <w:t>several previous manual tasks, thus reclaiming up to 20 hours to analysis</w:t>
+      </w:r>
+      <w:r>
+        <w:t>, per deal,</w:t>
+      </w:r>
+      <w:r>
+        <w:t xml:space="preserve"> that was</w:t>
+      </w:r>
+      <w:r>
+        <w:t xml:space="preserve"> </w:t>
+      </w:r>
+      <w:r>
+        <w:t xml:space="preserve"> </w:t>
+      </w:r>
+      <w:r>
+        <w:t xml:space="preserve">used </w:t>
+      </w:r>
+      <w:r>
+        <w:t>complete higher value tasks. Two of these automated tasks are:</w:t>
+      </w:r>
+    </w:p>
+    <w:p>
+      <w:pPr>
+        <w:spacing w:line="240" w:lineRule="auto"/>
+        <w:ind w:left="1080"/>
+      </w:pPr>
+      <w:r>
+        <w:t xml:space="preserve">NOTE: My goal here is </w:t>
+      </w:r>
+      <w:r>
+        <w:t>to highlight</w:t>
+      </w:r>
+      <w:r>
+        <w:t xml:space="preserve"> my python programming skills and show how AI is used to automate previous manual tasks. If time allows, as the end, I would like to explain my plan to refactor this solution into an agentic </w:t>
+      </w:r>
+      <w:r>
+        <w:t xml:space="preserve">LLM </w:t>
+      </w:r>
+      <w:r>
+        <w:t>application</w:t>
+      </w:r>
+      <w:r>
+        <w:t xml:space="preserve"> using an well-known agent orchestration framework, such as </w:t>
+      </w:r>
+      <w:proofErr w:type="spellStart"/>
+      <w:r>
+        <w:t>LangGraph</w:t>
+      </w:r>
+      <w:proofErr w:type="spellEnd"/>
+      <w:r>
+        <w:t>.</w:t>
       </w:r>
     </w:p>
     <w:p>
@@ -757,7 +816,13 @@
         <w:t>.</w:t>
       </w:r>
       <w:r>
-        <w:t xml:space="preserve"> The value-add here is the replacement of previous error prone copy-and-paste tasks of text from both PDFs and images into an Excel spreadsheet. The automated task now extracts the desire text feature and inserts them into an database to downstream processing.</w:t>
+        <w:t xml:space="preserve"> The value-add here is the replacement of previous error prone copy-and-paste tasks of text from both PDFs and images into an Excel spreadsheet. The automated task now extracts the desire</w:t>
+      </w:r>
+      <w:r>
+        <w:t>d</w:t>
+      </w:r>
+      <w:r>
+        <w:t xml:space="preserve"> text feature and inserts them into a database to downstream processing.</w:t>
       </w:r>
     </w:p>
     <w:p>
@@ -798,10 +863,7 @@
         <w:spacing w:line="240" w:lineRule="auto"/>
       </w:pPr>
       <w:r>
-        <w:t>“Offset Well Co-development Groups”</w:t>
-      </w:r>
-      <w:r>
-        <w:t xml:space="preserve"> is a report that list groups well that will be used as a substitute for the projected future cash flows of the proposed well grouping and a key input to Return on Investment </w:t>
+        <w:t xml:space="preserve">“Offset Well Co-development Groups” is a report that list groups well that will be used as a substitute for the projected future cash flows of the proposed well grouping and a key input to Return on Investment </w:t>
       </w:r>
       <w:r>
         <w:t>calculation</w:t>
@@ -1052,7 +1114,25 @@
         <w:ind w:left="720"/>
       </w:pPr>
       <w:r>
-        <w:t>The current version is simple monolith web application running on AWS LightSail. LightSail is a very cost-effective compute solution for small to medium businesses Compute components consist of a single load balancer for TLS termination and an single EC2 instance running a python-based web application. See diagram below “AFE Analysis (v1.0).</w:t>
+        <w:t xml:space="preserve">The current version is </w:t>
+      </w:r>
+      <w:r>
+        <w:t>a simple</w:t>
+      </w:r>
+      <w:r>
+        <w:t xml:space="preserve"> monolith web application running on AWS LightSail. LightSail is a very cost-effective compute solution for small to medium businesses</w:t>
+      </w:r>
+      <w:r>
+        <w:t>.</w:t>
+      </w:r>
+      <w:r>
+        <w:t xml:space="preserve"> Compute components consist of a single load balancer for TLS termination and</w:t>
+      </w:r>
+      <w:r>
+        <w:t xml:space="preserve"> a target-group of</w:t>
+      </w:r>
+      <w:r>
+        <w:t xml:space="preserve"> EC2 instance running a python-based web application. See diagram below “AFE Analysis (v1.0).</w:t>
       </w:r>
     </w:p>
     <w:p>
@@ -1061,7 +1141,7 @@
         <w:ind w:left="720"/>
       </w:pPr>
       <w:r>
-        <w:t xml:space="preserve">The solution is deployed LightSail using </w:t>
+        <w:t xml:space="preserve">The solution is deployed using </w:t>
       </w:r>
       <w:hyperlink r:id="rId13" w:history="1">
         <w:r>
@@ -1083,7 +1163,21 @@
         </w:r>
       </w:hyperlink>
       <w:r>
-        <w:t>, and Linux BASH scripting</w:t>
+        <w:t xml:space="preserve">, and Linux BASH </w:t>
+      </w:r>
+      <w:r>
+        <w:t>cloud-</w:t>
+      </w:r>
+      <w:proofErr w:type="spellStart"/>
+      <w:r>
+        <w:t>init</w:t>
+      </w:r>
+      <w:proofErr w:type="spellEnd"/>
+      <w:r>
+        <w:t xml:space="preserve"> </w:t>
+      </w:r>
+      <w:r>
+        <w:t>scripting</w:t>
       </w:r>
       <w:r>
         <w:t>.</w:t>
@@ -1095,7 +1189,14 @@
         <w:ind w:left="720"/>
       </w:pPr>
       <w:r>
-        <w:t>Maintain and support as included in a separate SLA engagement.</w:t>
+        <w:lastRenderedPageBreak/>
+        <w:t>Maintain and support as included in a separate</w:t>
+      </w:r>
+      <w:r>
+        <w:t xml:space="preserve"> </w:t>
+      </w:r>
+      <w:r>
+        <w:t>SLA engagement.</w:t>
       </w:r>
     </w:p>
     <w:p>
@@ -1108,7 +1209,6 @@
         <w:rPr>
           <w:noProof/>
         </w:rPr>
-        <w:lastRenderedPageBreak/>
         <w:drawing>
           <wp:inline distT="0" distB="0" distL="0" distR="0" wp14:anchorId="211478D7" wp14:editId="296C8348">
             <wp:extent cx="4351100" cy="1951022"/>

</xml_diff>